<commit_message>
bugfixes + implemented normal orientation finder that was accurate for all models
</commit_message>
<xml_diff>
--- a/GeometricAlgorithms/NormalOrientation/Documentation/Minimaler Abstand zweier Geraden bei selbem Parameterwert.docx
+++ b/GeometricAlgorithms/NormalOrientation/Documentation/Minimaler Abstand zweier Geraden bei selbem Parameterwert.docx
@@ -2573,8 +2573,6 @@
         </w:rPr>
         <w:t>Bilde Ableitung</w:t>
       </w:r>
-      <w:bookmarkStart w:id="0" w:name="_GoBack"/>
-      <w:bookmarkEnd w:id="0"/>
     </w:p>
     <w:p>
       <w:pPr>
@@ -4495,72 +4493,230 @@
             <w:rPr>
               <w:rFonts w:ascii="Cambria Math" w:hAnsi="Cambria Math"/>
             </w:rPr>
-            <m:t>*(</m:t>
+            <m:t>*</m:t>
           </m:r>
-          <m:sSub>
-            <m:sSubPr>
+          <m:d>
+            <m:dPr>
               <m:ctrlPr>
                 <w:rPr>
                   <w:rFonts w:ascii="Cambria Math" w:hAnsi="Cambria Math"/>
                   <w:i/>
                 </w:rPr>
               </m:ctrlPr>
-            </m:sSubPr>
+            </m:dPr>
             <m:e>
-              <m:r>
-                <w:rPr>
-                  <w:rFonts w:ascii="Cambria Math" w:hAnsi="Cambria Math"/>
-                </w:rPr>
-                <m:t>a</m:t>
-              </m:r>
+              <m:sSub>
+                <m:sSubPr>
+                  <m:ctrlPr>
+                    <w:rPr>
+                      <w:rFonts w:ascii="Cambria Math" w:hAnsi="Cambria Math"/>
+                      <w:i/>
+                    </w:rPr>
+                  </m:ctrlPr>
+                </m:sSubPr>
+                <m:e>
+                  <m:r>
+                    <w:rPr>
+                      <w:rFonts w:ascii="Cambria Math" w:hAnsi="Cambria Math"/>
+                    </w:rPr>
+                    <m:t>a</m:t>
+                  </m:r>
+                </m:e>
+                <m:sub>
+                  <m:r>
+                    <w:rPr>
+                      <w:rFonts w:ascii="Cambria Math" w:hAnsi="Cambria Math"/>
+                    </w:rPr>
+                    <m:t>1</m:t>
+                  </m:r>
+                </m:sub>
+              </m:sSub>
+              <m:r>
+                <w:rPr>
+                  <w:rFonts w:ascii="Cambria Math" w:hAnsi="Cambria Math"/>
+                </w:rPr>
+                <m:t>-</m:t>
+              </m:r>
+              <m:sSub>
+                <m:sSubPr>
+                  <m:ctrlPr>
+                    <w:rPr>
+                      <w:rFonts w:ascii="Cambria Math" w:hAnsi="Cambria Math"/>
+                      <w:i/>
+                    </w:rPr>
+                  </m:ctrlPr>
+                </m:sSubPr>
+                <m:e>
+                  <m:r>
+                    <w:rPr>
+                      <w:rFonts w:ascii="Cambria Math" w:hAnsi="Cambria Math"/>
+                    </w:rPr>
+                    <m:t>b</m:t>
+                  </m:r>
+                </m:e>
+                <m:sub>
+                  <m:r>
+                    <w:rPr>
+                      <w:rFonts w:ascii="Cambria Math" w:hAnsi="Cambria Math"/>
+                    </w:rPr>
+                    <m:t>1</m:t>
+                  </m:r>
+                </m:sub>
+              </m:sSub>
             </m:e>
-            <m:sub>
-              <m:r>
-                <w:rPr>
-                  <w:rFonts w:ascii="Cambria Math" w:hAnsi="Cambria Math"/>
-                </w:rPr>
-                <m:t>1</m:t>
-              </m:r>
-            </m:sub>
-          </m:sSub>
+          </m:d>
           <m:r>
             <w:rPr>
               <w:rFonts w:ascii="Cambria Math" w:hAnsi="Cambria Math"/>
             </w:rPr>
-            <m:t>-</m:t>
+            <m:t>=</m:t>
           </m:r>
-          <m:sSub>
-            <m:sSubPr>
+          <m:d>
+            <m:dPr>
               <m:ctrlPr>
                 <w:rPr>
                   <w:rFonts w:ascii="Cambria Math" w:hAnsi="Cambria Math"/>
                   <w:i/>
                 </w:rPr>
               </m:ctrlPr>
-            </m:sSubPr>
+            </m:dPr>
             <m:e>
-              <m:r>
-                <w:rPr>
-                  <w:rFonts w:ascii="Cambria Math" w:hAnsi="Cambria Math"/>
-                </w:rPr>
-                <m:t>b</m:t>
-              </m:r>
+              <m:sSub>
+                <m:sSubPr>
+                  <m:ctrlPr>
+                    <w:rPr>
+                      <w:rFonts w:ascii="Cambria Math" w:hAnsi="Cambria Math"/>
+                      <w:i/>
+                    </w:rPr>
+                  </m:ctrlPr>
+                </m:sSubPr>
+                <m:e>
+                  <m:r>
+                    <w:rPr>
+                      <w:rFonts w:ascii="Cambria Math" w:hAnsi="Cambria Math"/>
+                    </w:rPr>
+                    <m:t>t</m:t>
+                  </m:r>
+                </m:e>
+                <m:sub>
+                  <m:r>
+                    <w:rPr>
+                      <w:rFonts w:ascii="Cambria Math" w:hAnsi="Cambria Math"/>
+                    </w:rPr>
+                    <m:t>1</m:t>
+                  </m:r>
+                </m:sub>
+              </m:sSub>
+              <m:r>
+                <w:rPr>
+                  <w:rFonts w:ascii="Cambria Math" w:hAnsi="Cambria Math"/>
+                </w:rPr>
+                <m:t>-</m:t>
+              </m:r>
+              <m:sSub>
+                <m:sSubPr>
+                  <m:ctrlPr>
+                    <w:rPr>
+                      <w:rFonts w:ascii="Cambria Math" w:hAnsi="Cambria Math"/>
+                      <w:i/>
+                    </w:rPr>
+                  </m:ctrlPr>
+                </m:sSubPr>
+                <m:e>
+                  <m:r>
+                    <w:rPr>
+                      <w:rFonts w:ascii="Cambria Math" w:hAnsi="Cambria Math"/>
+                    </w:rPr>
+                    <m:t>r</m:t>
+                  </m:r>
+                </m:e>
+                <m:sub>
+                  <m:r>
+                    <w:rPr>
+                      <w:rFonts w:ascii="Cambria Math" w:hAnsi="Cambria Math"/>
+                    </w:rPr>
+                    <m:t>1</m:t>
+                  </m:r>
+                </m:sub>
+              </m:sSub>
             </m:e>
-            <m:sub>
-              <m:r>
-                <w:rPr>
-                  <w:rFonts w:ascii="Cambria Math" w:hAnsi="Cambria Math"/>
-                </w:rPr>
-                <m:t>1</m:t>
-              </m:r>
-            </m:sub>
-          </m:sSub>
+          </m:d>
           <m:r>
             <w:rPr>
               <w:rFonts w:ascii="Cambria Math" w:hAnsi="Cambria Math"/>
             </w:rPr>
-            <m:t>)</m:t>
+            <m:t>*</m:t>
           </m:r>
+          <m:d>
+            <m:dPr>
+              <m:ctrlPr>
+                <w:rPr>
+                  <w:rFonts w:ascii="Cambria Math" w:hAnsi="Cambria Math"/>
+                  <w:i/>
+                </w:rPr>
+              </m:ctrlPr>
+            </m:dPr>
+            <m:e>
+              <m:sSub>
+                <m:sSubPr>
+                  <m:ctrlPr>
+                    <w:rPr>
+                      <w:rFonts w:ascii="Cambria Math" w:hAnsi="Cambria Math"/>
+                      <w:i/>
+                    </w:rPr>
+                  </m:ctrlPr>
+                </m:sSubPr>
+                <m:e>
+                  <m:r>
+                    <w:rPr>
+                      <w:rFonts w:ascii="Cambria Math" w:hAnsi="Cambria Math"/>
+                    </w:rPr>
+                    <m:t>b</m:t>
+                  </m:r>
+                </m:e>
+                <m:sub>
+                  <m:r>
+                    <w:rPr>
+                      <w:rFonts w:ascii="Cambria Math" w:hAnsi="Cambria Math"/>
+                    </w:rPr>
+                    <m:t>1</m:t>
+                  </m:r>
+                </m:sub>
+              </m:sSub>
+              <m:r>
+                <w:rPr>
+                  <w:rFonts w:ascii="Cambria Math" w:hAnsi="Cambria Math"/>
+                </w:rPr>
+                <m:t>-</m:t>
+              </m:r>
+              <m:sSub>
+                <m:sSubPr>
+                  <m:ctrlPr>
+                    <w:rPr>
+                      <w:rFonts w:ascii="Cambria Math" w:hAnsi="Cambria Math"/>
+                      <w:i/>
+                    </w:rPr>
+                  </m:ctrlPr>
+                </m:sSubPr>
+                <m:e>
+                  <m:r>
+                    <w:rPr>
+                      <w:rFonts w:ascii="Cambria Math" w:hAnsi="Cambria Math"/>
+                    </w:rPr>
+                    <m:t>a</m:t>
+                  </m:r>
+                </m:e>
+                <m:sub>
+                  <m:r>
+                    <w:rPr>
+                      <w:rFonts w:ascii="Cambria Math" w:hAnsi="Cambria Math"/>
+                    </w:rPr>
+                    <m:t>1</m:t>
+                  </m:r>
+                </m:sub>
+              </m:sSub>
+            </m:e>
+          </m:d>
         </m:oMath>
       </m:oMathPara>
     </w:p>
@@ -4814,9 +4970,163 @@
             </w:rPr>
             <m:t>)</m:t>
           </m:r>
+          <m:r>
+            <w:rPr>
+              <w:rFonts w:ascii="Cambria Math" w:hAnsi="Cambria Math"/>
+            </w:rPr>
+            <m:t>=</m:t>
+          </m:r>
+          <m:d>
+            <m:dPr>
+              <m:ctrlPr>
+                <w:rPr>
+                  <w:rFonts w:ascii="Cambria Math" w:hAnsi="Cambria Math"/>
+                  <w:i/>
+                </w:rPr>
+              </m:ctrlPr>
+            </m:dPr>
+            <m:e>
+              <m:sSub>
+                <m:sSubPr>
+                  <m:ctrlPr>
+                    <w:rPr>
+                      <w:rFonts w:ascii="Cambria Math" w:hAnsi="Cambria Math"/>
+                      <w:i/>
+                    </w:rPr>
+                  </m:ctrlPr>
+                </m:sSubPr>
+                <m:e>
+                  <m:r>
+                    <w:rPr>
+                      <w:rFonts w:ascii="Cambria Math" w:hAnsi="Cambria Math"/>
+                    </w:rPr>
+                    <m:t>t</m:t>
+                  </m:r>
+                </m:e>
+                <m:sub>
+                  <m:r>
+                    <w:rPr>
+                      <w:rFonts w:ascii="Cambria Math" w:hAnsi="Cambria Math"/>
+                    </w:rPr>
+                    <m:t>2</m:t>
+                  </m:r>
+                </m:sub>
+              </m:sSub>
+              <m:r>
+                <w:rPr>
+                  <w:rFonts w:ascii="Cambria Math" w:hAnsi="Cambria Math"/>
+                </w:rPr>
+                <m:t>-</m:t>
+              </m:r>
+              <m:sSub>
+                <m:sSubPr>
+                  <m:ctrlPr>
+                    <w:rPr>
+                      <w:rFonts w:ascii="Cambria Math" w:hAnsi="Cambria Math"/>
+                      <w:i/>
+                    </w:rPr>
+                  </m:ctrlPr>
+                </m:sSubPr>
+                <m:e>
+                  <m:r>
+                    <w:rPr>
+                      <w:rFonts w:ascii="Cambria Math" w:hAnsi="Cambria Math"/>
+                    </w:rPr>
+                    <m:t>r</m:t>
+                  </m:r>
+                </m:e>
+                <m:sub>
+                  <m:r>
+                    <w:rPr>
+                      <w:rFonts w:ascii="Cambria Math" w:hAnsi="Cambria Math"/>
+                    </w:rPr>
+                    <m:t>2</m:t>
+                  </m:r>
+                </m:sub>
+              </m:sSub>
+            </m:e>
+          </m:d>
+          <m:r>
+            <w:rPr>
+              <w:rFonts w:ascii="Cambria Math" w:hAnsi="Cambria Math"/>
+            </w:rPr>
+            <m:t>*</m:t>
+          </m:r>
+          <m:d>
+            <m:dPr>
+              <m:ctrlPr>
+                <w:rPr>
+                  <w:rFonts w:ascii="Cambria Math" w:hAnsi="Cambria Math"/>
+                  <w:i/>
+                </w:rPr>
+              </m:ctrlPr>
+            </m:dPr>
+            <m:e>
+              <m:sSub>
+                <m:sSubPr>
+                  <m:ctrlPr>
+                    <w:rPr>
+                      <w:rFonts w:ascii="Cambria Math" w:hAnsi="Cambria Math"/>
+                      <w:i/>
+                    </w:rPr>
+                  </m:ctrlPr>
+                </m:sSubPr>
+                <m:e>
+                  <m:r>
+                    <w:rPr>
+                      <w:rFonts w:ascii="Cambria Math" w:hAnsi="Cambria Math"/>
+                    </w:rPr>
+                    <m:t>b</m:t>
+                  </m:r>
+                </m:e>
+                <m:sub>
+                  <m:r>
+                    <w:rPr>
+                      <w:rFonts w:ascii="Cambria Math" w:hAnsi="Cambria Math"/>
+                    </w:rPr>
+                    <m:t>2</m:t>
+                  </m:r>
+                </m:sub>
+              </m:sSub>
+              <m:r>
+                <w:rPr>
+                  <w:rFonts w:ascii="Cambria Math" w:hAnsi="Cambria Math"/>
+                </w:rPr>
+                <m:t>-</m:t>
+              </m:r>
+              <m:sSub>
+                <m:sSubPr>
+                  <m:ctrlPr>
+                    <w:rPr>
+                      <w:rFonts w:ascii="Cambria Math" w:hAnsi="Cambria Math"/>
+                      <w:i/>
+                    </w:rPr>
+                  </m:ctrlPr>
+                </m:sSubPr>
+                <m:e>
+                  <m:r>
+                    <w:rPr>
+                      <w:rFonts w:ascii="Cambria Math" w:hAnsi="Cambria Math"/>
+                    </w:rPr>
+                    <m:t>a</m:t>
+                  </m:r>
+                </m:e>
+                <m:sub>
+                  <m:r>
+                    <w:rPr>
+                      <w:rFonts w:ascii="Cambria Math" w:hAnsi="Cambria Math"/>
+                    </w:rPr>
+                    <m:t>2</m:t>
+                  </m:r>
+                </m:sub>
+              </m:sSub>
+            </m:e>
+          </m:d>
         </m:oMath>
       </m:oMathPara>
     </w:p>
+    <w:bookmarkStart w:id="0" w:name="_GoBack"/>
+    <w:bookmarkEnd w:id="0"/>
     <w:p>
       <w:pPr>
         <w:rPr>
@@ -5061,6 +5371,158 @@
             </w:rPr>
             <m:t>)</m:t>
           </m:r>
+          <m:r>
+            <w:rPr>
+              <w:rFonts w:ascii="Cambria Math" w:hAnsi="Cambria Math"/>
+            </w:rPr>
+            <m:t>=</m:t>
+          </m:r>
+          <m:d>
+            <m:dPr>
+              <m:ctrlPr>
+                <w:rPr>
+                  <w:rFonts w:ascii="Cambria Math" w:hAnsi="Cambria Math"/>
+                  <w:i/>
+                </w:rPr>
+              </m:ctrlPr>
+            </m:dPr>
+            <m:e>
+              <m:sSub>
+                <m:sSubPr>
+                  <m:ctrlPr>
+                    <w:rPr>
+                      <w:rFonts w:ascii="Cambria Math" w:hAnsi="Cambria Math"/>
+                      <w:i/>
+                    </w:rPr>
+                  </m:ctrlPr>
+                </m:sSubPr>
+                <m:e>
+                  <m:r>
+                    <w:rPr>
+                      <w:rFonts w:ascii="Cambria Math" w:hAnsi="Cambria Math"/>
+                    </w:rPr>
+                    <m:t>t</m:t>
+                  </m:r>
+                </m:e>
+                <m:sub>
+                  <m:r>
+                    <w:rPr>
+                      <w:rFonts w:ascii="Cambria Math" w:hAnsi="Cambria Math"/>
+                    </w:rPr>
+                    <m:t>3</m:t>
+                  </m:r>
+                </m:sub>
+              </m:sSub>
+              <m:r>
+                <w:rPr>
+                  <w:rFonts w:ascii="Cambria Math" w:hAnsi="Cambria Math"/>
+                </w:rPr>
+                <m:t>-</m:t>
+              </m:r>
+              <m:sSub>
+                <m:sSubPr>
+                  <m:ctrlPr>
+                    <w:rPr>
+                      <w:rFonts w:ascii="Cambria Math" w:hAnsi="Cambria Math"/>
+                      <w:i/>
+                    </w:rPr>
+                  </m:ctrlPr>
+                </m:sSubPr>
+                <m:e>
+                  <m:r>
+                    <w:rPr>
+                      <w:rFonts w:ascii="Cambria Math" w:hAnsi="Cambria Math"/>
+                    </w:rPr>
+                    <m:t>r</m:t>
+                  </m:r>
+                </m:e>
+                <m:sub>
+                  <m:r>
+                    <w:rPr>
+                      <w:rFonts w:ascii="Cambria Math" w:hAnsi="Cambria Math"/>
+                    </w:rPr>
+                    <m:t>3</m:t>
+                  </m:r>
+                </m:sub>
+              </m:sSub>
+            </m:e>
+          </m:d>
+          <m:r>
+            <w:rPr>
+              <w:rFonts w:ascii="Cambria Math" w:hAnsi="Cambria Math"/>
+            </w:rPr>
+            <m:t>*</m:t>
+          </m:r>
+          <m:d>
+            <m:dPr>
+              <m:ctrlPr>
+                <w:rPr>
+                  <w:rFonts w:ascii="Cambria Math" w:hAnsi="Cambria Math"/>
+                  <w:i/>
+                </w:rPr>
+              </m:ctrlPr>
+            </m:dPr>
+            <m:e>
+              <m:sSub>
+                <m:sSubPr>
+                  <m:ctrlPr>
+                    <w:rPr>
+                      <w:rFonts w:ascii="Cambria Math" w:hAnsi="Cambria Math"/>
+                      <w:i/>
+                    </w:rPr>
+                  </m:ctrlPr>
+                </m:sSubPr>
+                <m:e>
+                  <m:r>
+                    <w:rPr>
+                      <w:rFonts w:ascii="Cambria Math" w:hAnsi="Cambria Math"/>
+                    </w:rPr>
+                    <m:t>b</m:t>
+                  </m:r>
+                </m:e>
+                <m:sub>
+                  <m:r>
+                    <w:rPr>
+                      <w:rFonts w:ascii="Cambria Math" w:hAnsi="Cambria Math"/>
+                    </w:rPr>
+                    <m:t>3</m:t>
+                  </m:r>
+                </m:sub>
+              </m:sSub>
+              <m:r>
+                <w:rPr>
+                  <w:rFonts w:ascii="Cambria Math" w:hAnsi="Cambria Math"/>
+                </w:rPr>
+                <m:t>-</m:t>
+              </m:r>
+              <m:sSub>
+                <m:sSubPr>
+                  <m:ctrlPr>
+                    <w:rPr>
+                      <w:rFonts w:ascii="Cambria Math" w:hAnsi="Cambria Math"/>
+                      <w:i/>
+                    </w:rPr>
+                  </m:ctrlPr>
+                </m:sSubPr>
+                <m:e>
+                  <m:r>
+                    <w:rPr>
+                      <w:rFonts w:ascii="Cambria Math" w:hAnsi="Cambria Math"/>
+                    </w:rPr>
+                    <m:t>a</m:t>
+                  </m:r>
+                </m:e>
+                <m:sub>
+                  <m:r>
+                    <w:rPr>
+                      <w:rFonts w:ascii="Cambria Math" w:hAnsi="Cambria Math"/>
+                    </w:rPr>
+                    <m:t>3</m:t>
+                  </m:r>
+                </m:sub>
+              </m:sSub>
+            </m:e>
+          </m:d>
         </m:oMath>
       </m:oMathPara>
     </w:p>

</xml_diff>